<commit_message>
display some information on first view
</commit_message>
<xml_diff>
--- a/Documentation/To Do - Date.docx
+++ b/Documentation/To Do - Date.docx
@@ -46,6 +46,15 @@
         </w:rPr>
         <w:t>1.Modificarea(crearea) bazei de date</w:t>
       </w:r>
+      <w:r>
+        <w:rPr>
+          <w:rFonts w:ascii="Times New Roman" w:eastAsia="Times New Roman" w:hAnsi="Times New Roman" w:cs="Times New Roman"/>
+          <w:sz w:val="24"/>
+          <w:szCs w:val="24"/>
+          <w:lang w:eastAsia="ro-RO"/>
+        </w:rPr>
+        <w:t xml:space="preserve"> - Done</w:t>
+      </w:r>
     </w:p>
     <w:p>
       <w:pPr>
@@ -65,6 +74,15 @@
           <w:lang w:eastAsia="ro-RO"/>
         </w:rPr>
         <w:t>2.Conexiunea cu baza de date (doctrine)</w:t>
+      </w:r>
+      <w:r>
+        <w:rPr>
+          <w:rFonts w:ascii="Times New Roman" w:eastAsia="Times New Roman" w:hAnsi="Times New Roman" w:cs="Times New Roman"/>
+          <w:sz w:val="24"/>
+          <w:szCs w:val="24"/>
+          <w:lang w:eastAsia="ro-RO"/>
+        </w:rPr>
+        <w:t xml:space="preserve"> - Done</w:t>
       </w:r>
     </w:p>
     <w:p>

</xml_diff>